<commit_message>
add screenshot in error handling for uploading and fix for shap.docx in /docs/technodes
</commit_message>
<xml_diff>
--- a/docs/TechNodes/error handling for uploading and fix for shap.docx
+++ b/docs/TechNodes/error handling for uploading and fix for shap.docx
@@ -3,7 +3,17 @@
 <w:document xmlns:wpc="http://schemas.microsoft.com/office/word/2010/wordprocessingCanvas" xmlns:mc="http://schemas.openxmlformats.org/markup-compatibility/2006" xmlns:o="urn:schemas-microsoft-com:office:office" xmlns:r="http://schemas.openxmlformats.org/officeDocument/2006/relationships" xmlns:m="http://schemas.openxmlformats.org/officeDocument/2006/math" xmlns:v="urn:schemas-microsoft-com:vml" xmlns:wp14="http://schemas.microsoft.com/office/word/2010/wordprocessingDrawing" xmlns:wp="http://schemas.openxmlformats.org/drawingml/2006/wordprocessingDrawing" xmlns:w="http://schemas.openxmlformats.org/wordprocessingml/2006/main" xmlns:w14="http://schemas.microsoft.com/office/word/2010/wordml" xmlns:w10="urn:schemas-microsoft-com:office:word" xmlns:w15="http://schemas.microsoft.com/office/word/2012/wordml" xmlns:wpg="http://schemas.microsoft.com/office/word/2010/wordprocessingGroup" xmlns:wpi="http://schemas.microsoft.com/office/word/2010/wordprocessingInk" xmlns:wne="http://schemas.microsoft.com/office/word/2006/wordml" xmlns:wps="http://schemas.microsoft.com/office/word/2010/wordprocessingShape" xmlns:wpsCustomData="http://www.wps.cn/officeDocument/2013/wpsCustomData" mc:Ignorable="w14 w15 wp14">
   <w:body>
     <w:p>
-      <w:r>
+      <w:pPr>
+        <w:rPr>
+          <w:b/>
+          <w:bCs/>
+        </w:rPr>
+      </w:pPr>
+      <w:r>
+        <w:rPr>
+          <w:b/>
+          <w:bCs/>
+        </w:rPr>
         <w:t>To fix the timeout error in shap plot:</w:t>
       </w:r>
     </w:p>
@@ -1804,6 +1814,68 @@
           <w:rFonts w:hint="default"/>
         </w:rPr>
       </w:pPr>
+      <w:r>
+        <w:rPr>
+          <w:rFonts w:hint="default"/>
+        </w:rPr>
+        <w:t>The result: the shap plot can now be shown not only in localhost but also in aws environment.</w:t>
+      </w:r>
+    </w:p>
+    <w:p>
+      <w:pPr>
+        <w:rPr>
+          <w:rFonts w:hint="default"/>
+        </w:rPr>
+      </w:pPr>
+    </w:p>
+    <w:p>
+      <w:pPr>
+        <w:rPr>
+          <w:rFonts w:hint="default"/>
+        </w:rPr>
+      </w:pPr>
+      <w:r>
+        <w:rPr>
+          <w:rFonts w:hint="default"/>
+        </w:rPr>
+        <w:drawing>
+          <wp:inline distT="0" distB="0" distL="114300" distR="114300">
+            <wp:extent cx="3799840" cy="2807970"/>
+            <wp:effectExtent l="0" t="0" r="10160" b="11430"/>
+            <wp:docPr id="1" name="Picture 1" descr="Screenshot 2022-12-26 at 10.10.37 PM"/>
+            <wp:cNvGraphicFramePr>
+              <a:graphicFrameLocks xmlns:a="http://schemas.openxmlformats.org/drawingml/2006/main" noChangeAspect="1"/>
+            </wp:cNvGraphicFramePr>
+            <a:graphic xmlns:a="http://schemas.openxmlformats.org/drawingml/2006/main">
+              <a:graphicData uri="http://schemas.openxmlformats.org/drawingml/2006/picture">
+                <pic:pic xmlns:pic="http://schemas.openxmlformats.org/drawingml/2006/picture">
+                  <pic:nvPicPr>
+                    <pic:cNvPr id="1" name="Picture 1" descr="Screenshot 2022-12-26 at 10.10.37 PM"/>
+                    <pic:cNvPicPr>
+                      <a:picLocks noChangeAspect="1"/>
+                    </pic:cNvPicPr>
+                  </pic:nvPicPr>
+                  <pic:blipFill>
+                    <a:blip r:embed="rId4"/>
+                    <a:stretch>
+                      <a:fillRect/>
+                    </a:stretch>
+                  </pic:blipFill>
+                  <pic:spPr>
+                    <a:xfrm>
+                      <a:off x="0" y="0"/>
+                      <a:ext cx="3799840" cy="2807970"/>
+                    </a:xfrm>
+                    <a:prstGeom prst="rect">
+                      <a:avLst/>
+                    </a:prstGeom>
+                  </pic:spPr>
+                </pic:pic>
+              </a:graphicData>
+            </a:graphic>
+          </wp:inline>
+        </w:drawing>
+      </w:r>
     </w:p>
     <w:p>
       <w:pPr>
@@ -2486,24 +2558,192 @@
       </w:pPr>
     </w:p>
     <w:p>
-      <w:r>
+      <w:pPr>
         <w:rPr>
           <w:rFonts w:hint="default"/>
         </w:rPr>
+      </w:pPr>
+      <w:r>
+        <w:rPr>
+          <w:rFonts w:hint="default"/>
+        </w:rPr>
         <w:t>I catch the error in the training process and if there is an error it can return the error type to frontend and show it to users.</w:t>
       </w:r>
+    </w:p>
+    <w:p>
+      <w:pPr>
+        <w:rPr>
+          <w:rFonts w:hint="default"/>
+        </w:rPr>
+      </w:pPr>
+      <w:r>
+        <w:rPr>
+          <w:rFonts w:hint="default"/>
+        </w:rPr>
+        <w:t>The result:</w:t>
+      </w:r>
+    </w:p>
+    <w:p>
+      <w:pPr>
+        <w:rPr>
+          <w:rFonts w:hint="default"/>
+        </w:rPr>
+      </w:pPr>
+      <w:r>
+        <w:rPr>
+          <w:rFonts w:hint="default"/>
+        </w:rPr>
+        <w:t>When uploading data-00.200.0-2.txt as dataset, it failed last time and now the system can catch error when training.</w:t>
+      </w:r>
+    </w:p>
+    <w:p>
+      <w:pPr>
+        <w:rPr>
+          <w:rFonts w:hint="default"/>
+        </w:rPr>
+      </w:pPr>
+      <w:r>
+        <w:rPr>
+          <w:rFonts w:hint="default"/>
+        </w:rPr>
+        <w:drawing>
+          <wp:inline distT="0" distB="0" distL="114300" distR="114300">
+            <wp:extent cx="3928745" cy="2879725"/>
+            <wp:effectExtent l="0" t="0" r="8255" b="15875"/>
+            <wp:docPr id="2" name="Picture 2" descr="Screenshot 2022-12-26 at 10.13.30 PM"/>
+            <wp:cNvGraphicFramePr>
+              <a:graphicFrameLocks xmlns:a="http://schemas.openxmlformats.org/drawingml/2006/main" noChangeAspect="1"/>
+            </wp:cNvGraphicFramePr>
+            <a:graphic xmlns:a="http://schemas.openxmlformats.org/drawingml/2006/main">
+              <a:graphicData uri="http://schemas.openxmlformats.org/drawingml/2006/picture">
+                <pic:pic xmlns:pic="http://schemas.openxmlformats.org/drawingml/2006/picture">
+                  <pic:nvPicPr>
+                    <pic:cNvPr id="2" name="Picture 2" descr="Screenshot 2022-12-26 at 10.13.30 PM"/>
+                    <pic:cNvPicPr>
+                      <a:picLocks noChangeAspect="1"/>
+                    </pic:cNvPicPr>
+                  </pic:nvPicPr>
+                  <pic:blipFill>
+                    <a:blip r:embed="rId5"/>
+                    <a:stretch>
+                      <a:fillRect/>
+                    </a:stretch>
+                  </pic:blipFill>
+                  <pic:spPr>
+                    <a:xfrm>
+                      <a:off x="0" y="0"/>
+                      <a:ext cx="3928745" cy="2879725"/>
+                    </a:xfrm>
+                    <a:prstGeom prst="rect">
+                      <a:avLst/>
+                    </a:prstGeom>
+                  </pic:spPr>
+                </pic:pic>
+              </a:graphicData>
+            </a:graphic>
+          </wp:inline>
+        </w:drawing>
+      </w:r>
+    </w:p>
+    <w:p>
+      <w:pPr>
+        <w:rPr>
+          <w:rFonts w:hint="default"/>
+        </w:rPr>
+      </w:pPr>
+      <w:r>
+        <w:rPr>
+          <w:rFonts w:hint="default"/>
+        </w:rPr>
+        <w:drawing>
+          <wp:inline distT="0" distB="0" distL="114300" distR="114300">
+            <wp:extent cx="4530725" cy="2879725"/>
+            <wp:effectExtent l="0" t="0" r="15875" b="15875"/>
+            <wp:docPr id="3" name="Picture 3" descr="Screenshot 2022-12-26 at 10.14.17 PM"/>
+            <wp:cNvGraphicFramePr>
+              <a:graphicFrameLocks xmlns:a="http://schemas.openxmlformats.org/drawingml/2006/main" noChangeAspect="1"/>
+            </wp:cNvGraphicFramePr>
+            <a:graphic xmlns:a="http://schemas.openxmlformats.org/drawingml/2006/main">
+              <a:graphicData uri="http://schemas.openxmlformats.org/drawingml/2006/picture">
+                <pic:pic xmlns:pic="http://schemas.openxmlformats.org/drawingml/2006/picture">
+                  <pic:nvPicPr>
+                    <pic:cNvPr id="3" name="Picture 3" descr="Screenshot 2022-12-26 at 10.14.17 PM"/>
+                    <pic:cNvPicPr>
+                      <a:picLocks noChangeAspect="1"/>
+                    </pic:cNvPicPr>
+                  </pic:nvPicPr>
+                  <pic:blipFill>
+                    <a:blip r:embed="rId6"/>
+                    <a:stretch>
+                      <a:fillRect/>
+                    </a:stretch>
+                  </pic:blipFill>
+                  <pic:spPr>
+                    <a:xfrm>
+                      <a:off x="0" y="0"/>
+                      <a:ext cx="4530725" cy="2879725"/>
+                    </a:xfrm>
+                    <a:prstGeom prst="rect">
+                      <a:avLst/>
+                    </a:prstGeom>
+                  </pic:spPr>
+                </pic:pic>
+              </a:graphicData>
+            </a:graphic>
+          </wp:inline>
+        </w:drawing>
+      </w:r>
+    </w:p>
+    <w:p>
+      <w:pPr>
+        <w:rPr>
+          <w:rFonts w:hint="default"/>
+        </w:rPr>
+      </w:pPr>
       <w:bookmarkStart w:id="0" w:name="_GoBack"/>
+      <w:r>
+        <w:rPr>
+          <w:rFonts w:hint="default"/>
+        </w:rPr>
+        <w:drawing>
+          <wp:inline distT="0" distB="0" distL="114300" distR="114300">
+            <wp:extent cx="3574415" cy="2771775"/>
+            <wp:effectExtent l="0" t="0" r="6985" b="22225"/>
+            <wp:docPr id="4" name="Picture 4" descr="Screenshot 2022-12-26 at 10.14.42 PM"/>
+            <wp:cNvGraphicFramePr>
+              <a:graphicFrameLocks xmlns:a="http://schemas.openxmlformats.org/drawingml/2006/main" noChangeAspect="1"/>
+            </wp:cNvGraphicFramePr>
+            <a:graphic xmlns:a="http://schemas.openxmlformats.org/drawingml/2006/main">
+              <a:graphicData uri="http://schemas.openxmlformats.org/drawingml/2006/picture">
+                <pic:pic xmlns:pic="http://schemas.openxmlformats.org/drawingml/2006/picture">
+                  <pic:nvPicPr>
+                    <pic:cNvPr id="4" name="Picture 4" descr="Screenshot 2022-12-26 at 10.14.42 PM"/>
+                    <pic:cNvPicPr>
+                      <a:picLocks noChangeAspect="1"/>
+                    </pic:cNvPicPr>
+                  </pic:nvPicPr>
+                  <pic:blipFill>
+                    <a:blip r:embed="rId7"/>
+                    <a:stretch>
+                      <a:fillRect/>
+                    </a:stretch>
+                  </pic:blipFill>
+                  <pic:spPr>
+                    <a:xfrm>
+                      <a:off x="0" y="0"/>
+                      <a:ext cx="3574415" cy="2771775"/>
+                    </a:xfrm>
+                    <a:prstGeom prst="rect">
+                      <a:avLst/>
+                    </a:prstGeom>
+                  </pic:spPr>
+                </pic:pic>
+              </a:graphicData>
+            </a:graphic>
+          </wp:inline>
+        </w:drawing>
+      </w:r>
       <w:bookmarkEnd w:id="0"/>
-      <w:r>
-        <w:rPr>
-          <w:rFonts w:hint="default" w:ascii="JetBrains Mono" w:hAnsi="JetBrains Mono" w:eastAsia="JetBrains Mono" w:cs="JetBrains Mono"/>
-          <w:color w:val="BBB529"/>
-          <w:sz w:val="19"/>
-          <w:szCs w:val="19"/>
-          <w:shd w:val="clear" w:fill="2B2B2B"/>
-        </w:rPr>
-        <w:br w:type="textWrapping"/>
-      </w:r>
     </w:p>
     <w:sectPr>
       <w:pgSz w:w="11906" w:h="16838"/>

</xml_diff>